<commit_message>
needs to optimize the env for docker
</commit_message>
<xml_diff>
--- a/myproofdoc/Rommel Hipos - Final Project.docx
+++ b/myproofdoc/Rommel Hipos - Final Project.docx
@@ -1307,8 +1307,440 @@
         </w:rPr>
       </w:pPr>
     </w:p>
+    <w:p>
+      <w:pPr>
+        <w:pStyle w:val="ListParagraph"/>
+        <w:numPr>
+          <w:ilvl w:val="0"/>
+          <w:numId w:val="0"/>
+        </w:numPr>
+        <w:ind w:left="720"/>
+        <w:rPr>
+          <w:b/>
+          <w:bCs/>
+          <w:sz w:val="28"/>
+          <w:szCs w:val="28"/>
+        </w:rPr>
+      </w:pPr>
+    </w:p>
+    <w:p>
+      <w:pPr>
+        <w:pStyle w:val="ListParagraph"/>
+        <w:numPr>
+          <w:ilvl w:val="0"/>
+          <w:numId w:val="39"/>
+        </w:numPr>
+        <w:rPr>
+          <w:b/>
+          <w:bCs/>
+          <w:sz w:val="28"/>
+          <w:szCs w:val="28"/>
+        </w:rPr>
+      </w:pPr>
+      <w:r>
+        <w:rPr>
+          <w:rFonts w:asciiTheme="majorHAnsi" w:hAnsiTheme="majorHAnsi" w:cstheme="majorHAnsi"/>
+          <w:b/>
+          <w:bCs/>
+          <w:sz w:val="28"/>
+          <w:szCs w:val="28"/>
+        </w:rPr>
+        <w:lastRenderedPageBreak/>
+        <w:t>Building the Docker Image</w:t>
+      </w:r>
+    </w:p>
+    <w:p>
+      <w:pPr>
+        <w:pStyle w:val="ListParagraph"/>
+        <w:numPr>
+          <w:ilvl w:val="0"/>
+          <w:numId w:val="45"/>
+        </w:numPr>
+        <w:rPr>
+          <w:rFonts w:asciiTheme="majorHAnsi" w:hAnsiTheme="majorHAnsi" w:cstheme="majorHAnsi"/>
+        </w:rPr>
+      </w:pPr>
+      <w:r>
+        <w:rPr>
+          <w:rFonts w:asciiTheme="majorHAnsi" w:hAnsiTheme="majorHAnsi" w:cstheme="majorHAnsi"/>
+        </w:rPr>
+        <w:t>Generate the image for DB</w:t>
+      </w:r>
+    </w:p>
+    <w:p>
+      <w:pPr>
+        <w:pStyle w:val="ListParagraph"/>
+        <w:numPr>
+          <w:ilvl w:val="0"/>
+          <w:numId w:val="0"/>
+        </w:numPr>
+        <w:ind w:left="1080"/>
+        <w:rPr>
+          <w:rFonts w:asciiTheme="majorHAnsi" w:hAnsiTheme="majorHAnsi" w:cstheme="majorHAnsi"/>
+        </w:rPr>
+      </w:pPr>
+      <w:r>
+        <w:rPr>
+          <w:rFonts w:asciiTheme="majorHAnsi" w:hAnsiTheme="majorHAnsi" w:cstheme="majorHAnsi"/>
+        </w:rPr>
+        <w:drawing>
+          <wp:inline distT="0" distB="0" distL="0" distR="0" wp14:anchorId="72055AB8" wp14:editId="516DCBCE">
+            <wp:extent cx="5486912" cy="3143250"/>
+            <wp:effectExtent l="0" t="0" r="0" b="0"/>
+            <wp:docPr id="1690989789" name="Picture 1" descr="A screen shot of a computer&#10;&#10;Description automatically generated"/>
+            <wp:cNvGraphicFramePr>
+              <a:graphicFrameLocks xmlns:a="http://schemas.openxmlformats.org/drawingml/2006/main" noChangeAspect="1"/>
+            </wp:cNvGraphicFramePr>
+            <a:graphic xmlns:a="http://schemas.openxmlformats.org/drawingml/2006/main">
+              <a:graphicData uri="http://schemas.openxmlformats.org/drawingml/2006/picture">
+                <pic:pic xmlns:pic="http://schemas.openxmlformats.org/drawingml/2006/picture">
+                  <pic:nvPicPr>
+                    <pic:cNvPr id="1690989789" name="Picture 1" descr="A screen shot of a computer&#10;&#10;Description automatically generated"/>
+                    <pic:cNvPicPr/>
+                  </pic:nvPicPr>
+                  <pic:blipFill>
+                    <a:blip r:embed="rId20"/>
+                    <a:stretch>
+                      <a:fillRect/>
+                    </a:stretch>
+                  </pic:blipFill>
+                  <pic:spPr>
+                    <a:xfrm>
+                      <a:off x="0" y="0"/>
+                      <a:ext cx="5495069" cy="3147923"/>
+                    </a:xfrm>
+                    <a:prstGeom prst="rect">
+                      <a:avLst/>
+                    </a:prstGeom>
+                  </pic:spPr>
+                </pic:pic>
+              </a:graphicData>
+            </a:graphic>
+          </wp:inline>
+        </w:drawing>
+      </w:r>
+    </w:p>
+    <w:p>
+      <w:pPr>
+        <w:pStyle w:val="ListParagraph"/>
+        <w:numPr>
+          <w:ilvl w:val="0"/>
+          <w:numId w:val="45"/>
+        </w:numPr>
+        <w:rPr>
+          <w:rFonts w:asciiTheme="majorHAnsi" w:hAnsiTheme="majorHAnsi" w:cstheme="majorHAnsi"/>
+        </w:rPr>
+      </w:pPr>
+      <w:r>
+        <w:rPr>
+          <w:rFonts w:asciiTheme="majorHAnsi" w:hAnsiTheme="majorHAnsi" w:cstheme="majorHAnsi"/>
+        </w:rPr>
+        <w:t xml:space="preserve">Generate the image for </w:t>
+      </w:r>
+      <w:r>
+        <w:rPr>
+          <w:rFonts w:asciiTheme="majorHAnsi" w:hAnsiTheme="majorHAnsi" w:cstheme="majorHAnsi"/>
+        </w:rPr>
+        <w:t>nginx</w:t>
+      </w:r>
+    </w:p>
+    <w:p>
+      <w:pPr>
+        <w:pStyle w:val="ListParagraph"/>
+        <w:numPr>
+          <w:ilvl w:val="0"/>
+          <w:numId w:val="0"/>
+        </w:numPr>
+        <w:ind w:left="1080"/>
+        <w:rPr>
+          <w:rFonts w:asciiTheme="majorHAnsi" w:hAnsiTheme="majorHAnsi" w:cstheme="majorHAnsi"/>
+        </w:rPr>
+      </w:pPr>
+      <w:r>
+        <w:rPr>
+          <w:rFonts w:asciiTheme="majorHAnsi" w:hAnsiTheme="majorHAnsi" w:cstheme="majorHAnsi"/>
+        </w:rPr>
+        <w:drawing>
+          <wp:inline distT="0" distB="0" distL="0" distR="0" wp14:anchorId="09303962" wp14:editId="483E9FB8">
+            <wp:extent cx="5525561" cy="3390900"/>
+            <wp:effectExtent l="0" t="0" r="0" b="0"/>
+            <wp:docPr id="1469289128" name="Picture 1" descr="A screen shot of a computer program&#10;&#10;Description automatically generated"/>
+            <wp:cNvGraphicFramePr>
+              <a:graphicFrameLocks xmlns:a="http://schemas.openxmlformats.org/drawingml/2006/main" noChangeAspect="1"/>
+            </wp:cNvGraphicFramePr>
+            <a:graphic xmlns:a="http://schemas.openxmlformats.org/drawingml/2006/main">
+              <a:graphicData uri="http://schemas.openxmlformats.org/drawingml/2006/picture">
+                <pic:pic xmlns:pic="http://schemas.openxmlformats.org/drawingml/2006/picture">
+                  <pic:nvPicPr>
+                    <pic:cNvPr id="1469289128" name="Picture 1" descr="A screen shot of a computer program&#10;&#10;Description automatically generated"/>
+                    <pic:cNvPicPr/>
+                  </pic:nvPicPr>
+                  <pic:blipFill>
+                    <a:blip r:embed="rId21"/>
+                    <a:stretch>
+                      <a:fillRect/>
+                    </a:stretch>
+                  </pic:blipFill>
+                  <pic:spPr>
+                    <a:xfrm>
+                      <a:off x="0" y="0"/>
+                      <a:ext cx="5535015" cy="3396702"/>
+                    </a:xfrm>
+                    <a:prstGeom prst="rect">
+                      <a:avLst/>
+                    </a:prstGeom>
+                  </pic:spPr>
+                </pic:pic>
+              </a:graphicData>
+            </a:graphic>
+          </wp:inline>
+        </w:drawing>
+      </w:r>
+    </w:p>
+    <w:p>
+      <w:pPr>
+        <w:pStyle w:val="ListParagraph"/>
+        <w:numPr>
+          <w:ilvl w:val="0"/>
+          <w:numId w:val="0"/>
+        </w:numPr>
+        <w:ind w:left="1080"/>
+        <w:rPr>
+          <w:rFonts w:asciiTheme="majorHAnsi" w:hAnsiTheme="majorHAnsi" w:cstheme="majorHAnsi"/>
+        </w:rPr>
+      </w:pPr>
+    </w:p>
+    <w:p>
+      <w:pPr>
+        <w:pStyle w:val="ListParagraph"/>
+        <w:numPr>
+          <w:ilvl w:val="0"/>
+          <w:numId w:val="0"/>
+        </w:numPr>
+        <w:ind w:left="1080"/>
+        <w:rPr>
+          <w:rFonts w:asciiTheme="majorHAnsi" w:hAnsiTheme="majorHAnsi" w:cstheme="majorHAnsi"/>
+        </w:rPr>
+      </w:pPr>
+    </w:p>
+    <w:p>
+      <w:pPr>
+        <w:pStyle w:val="ListParagraph"/>
+        <w:numPr>
+          <w:ilvl w:val="0"/>
+          <w:numId w:val="45"/>
+        </w:numPr>
+        <w:rPr>
+          <w:rFonts w:asciiTheme="majorHAnsi" w:hAnsiTheme="majorHAnsi" w:cstheme="majorHAnsi"/>
+        </w:rPr>
+      </w:pPr>
+      <w:r>
+        <w:rPr>
+          <w:rFonts w:asciiTheme="majorHAnsi" w:hAnsiTheme="majorHAnsi" w:cstheme="majorHAnsi"/>
+        </w:rPr>
+        <w:lastRenderedPageBreak/>
+        <w:t>Generate the image</w:t>
+      </w:r>
+      <w:r>
+        <w:rPr>
+          <w:rFonts w:asciiTheme="majorHAnsi" w:hAnsiTheme="majorHAnsi" w:cstheme="majorHAnsi"/>
+        </w:rPr>
+        <w:t xml:space="preserve"> API service</w:t>
+      </w:r>
+    </w:p>
+    <w:p>
+      <w:pPr>
+        <w:pStyle w:val="ListParagraph"/>
+        <w:numPr>
+          <w:ilvl w:val="0"/>
+          <w:numId w:val="0"/>
+        </w:numPr>
+        <w:ind w:left="1080"/>
+        <w:rPr>
+          <w:rFonts w:asciiTheme="majorHAnsi" w:hAnsiTheme="majorHAnsi" w:cstheme="majorHAnsi"/>
+        </w:rPr>
+      </w:pPr>
+      <w:r>
+        <w:rPr>
+          <w:rFonts w:asciiTheme="majorHAnsi" w:hAnsiTheme="majorHAnsi" w:cstheme="majorHAnsi"/>
+        </w:rPr>
+        <w:drawing>
+          <wp:inline distT="0" distB="0" distL="0" distR="0" wp14:anchorId="05E850A3" wp14:editId="375842D8">
+            <wp:extent cx="5429250" cy="2303951"/>
+            <wp:effectExtent l="0" t="0" r="0" b="1270"/>
+            <wp:docPr id="564132378" name="Picture 1" descr="A screenshot of a computer program&#10;&#10;Description automatically generated"/>
+            <wp:cNvGraphicFramePr>
+              <a:graphicFrameLocks xmlns:a="http://schemas.openxmlformats.org/drawingml/2006/main" noChangeAspect="1"/>
+            </wp:cNvGraphicFramePr>
+            <a:graphic xmlns:a="http://schemas.openxmlformats.org/drawingml/2006/main">
+              <a:graphicData uri="http://schemas.openxmlformats.org/drawingml/2006/picture">
+                <pic:pic xmlns:pic="http://schemas.openxmlformats.org/drawingml/2006/picture">
+                  <pic:nvPicPr>
+                    <pic:cNvPr id="564132378" name="Picture 1" descr="A screenshot of a computer program&#10;&#10;Description automatically generated"/>
+                    <pic:cNvPicPr/>
+                  </pic:nvPicPr>
+                  <pic:blipFill>
+                    <a:blip r:embed="rId22"/>
+                    <a:stretch>
+                      <a:fillRect/>
+                    </a:stretch>
+                  </pic:blipFill>
+                  <pic:spPr>
+                    <a:xfrm>
+                      <a:off x="0" y="0"/>
+                      <a:ext cx="5440505" cy="2308727"/>
+                    </a:xfrm>
+                    <a:prstGeom prst="rect">
+                      <a:avLst/>
+                    </a:prstGeom>
+                  </pic:spPr>
+                </pic:pic>
+              </a:graphicData>
+            </a:graphic>
+          </wp:inline>
+        </w:drawing>
+      </w:r>
+    </w:p>
+    <w:p>
+      <w:pPr>
+        <w:pStyle w:val="ListParagraph"/>
+        <w:numPr>
+          <w:ilvl w:val="0"/>
+          <w:numId w:val="0"/>
+        </w:numPr>
+        <w:ind w:left="1080"/>
+        <w:rPr>
+          <w:rFonts w:asciiTheme="majorHAnsi" w:hAnsiTheme="majorHAnsi" w:cstheme="majorHAnsi"/>
+        </w:rPr>
+      </w:pPr>
+    </w:p>
+    <w:p>
+      <w:pPr>
+        <w:pStyle w:val="ListParagraph"/>
+        <w:numPr>
+          <w:ilvl w:val="0"/>
+          <w:numId w:val="45"/>
+        </w:numPr>
+        <w:rPr>
+          <w:rFonts w:asciiTheme="majorHAnsi" w:hAnsiTheme="majorHAnsi" w:cstheme="majorHAnsi"/>
+        </w:rPr>
+      </w:pPr>
+      <w:r>
+        <w:rPr>
+          <w:rFonts w:asciiTheme="majorHAnsi" w:hAnsiTheme="majorHAnsi" w:cstheme="majorHAnsi"/>
+        </w:rPr>
+        <w:t>Check the created images</w:t>
+      </w:r>
+    </w:p>
+    <w:p>
+      <w:pPr>
+        <w:pStyle w:val="ListParagraph"/>
+        <w:numPr>
+          <w:ilvl w:val="0"/>
+          <w:numId w:val="0"/>
+        </w:numPr>
+        <w:ind w:left="1080"/>
+        <w:rPr>
+          <w:rFonts w:asciiTheme="majorHAnsi" w:hAnsiTheme="majorHAnsi" w:cstheme="majorHAnsi"/>
+        </w:rPr>
+      </w:pPr>
+      <w:r>
+        <w:rPr>
+          <w:rFonts w:asciiTheme="majorHAnsi" w:hAnsiTheme="majorHAnsi" w:cstheme="majorHAnsi"/>
+        </w:rPr>
+        <w:drawing>
+          <wp:inline distT="0" distB="0" distL="0" distR="0" wp14:anchorId="48B9FE9F" wp14:editId="6E655AC3">
+            <wp:extent cx="5943600" cy="2937510"/>
+            <wp:effectExtent l="0" t="0" r="0" b="0"/>
+            <wp:docPr id="1612111917" name="Picture 1" descr="A screenshot of a computer&#10;&#10;Description automatically generated"/>
+            <wp:cNvGraphicFramePr>
+              <a:graphicFrameLocks xmlns:a="http://schemas.openxmlformats.org/drawingml/2006/main" noChangeAspect="1"/>
+            </wp:cNvGraphicFramePr>
+            <a:graphic xmlns:a="http://schemas.openxmlformats.org/drawingml/2006/main">
+              <a:graphicData uri="http://schemas.openxmlformats.org/drawingml/2006/picture">
+                <pic:pic xmlns:pic="http://schemas.openxmlformats.org/drawingml/2006/picture">
+                  <pic:nvPicPr>
+                    <pic:cNvPr id="1612111917" name="Picture 1" descr="A screenshot of a computer&#10;&#10;Description automatically generated"/>
+                    <pic:cNvPicPr/>
+                  </pic:nvPicPr>
+                  <pic:blipFill>
+                    <a:blip r:embed="rId23"/>
+                    <a:stretch>
+                      <a:fillRect/>
+                    </a:stretch>
+                  </pic:blipFill>
+                  <pic:spPr>
+                    <a:xfrm>
+                      <a:off x="0" y="0"/>
+                      <a:ext cx="5943600" cy="2937510"/>
+                    </a:xfrm>
+                    <a:prstGeom prst="rect">
+                      <a:avLst/>
+                    </a:prstGeom>
+                  </pic:spPr>
+                </pic:pic>
+              </a:graphicData>
+            </a:graphic>
+          </wp:inline>
+        </w:drawing>
+      </w:r>
+    </w:p>
+    <w:p>
+      <w:pPr>
+        <w:pStyle w:val="ListParagraph"/>
+        <w:numPr>
+          <w:ilvl w:val="0"/>
+          <w:numId w:val="0"/>
+        </w:numPr>
+        <w:ind w:left="1080"/>
+        <w:rPr>
+          <w:rFonts w:asciiTheme="majorHAnsi" w:hAnsiTheme="majorHAnsi" w:cstheme="majorHAnsi"/>
+        </w:rPr>
+      </w:pPr>
+    </w:p>
+    <w:p>
+      <w:pPr>
+        <w:pStyle w:val="ListParagraph"/>
+        <w:numPr>
+          <w:ilvl w:val="0"/>
+          <w:numId w:val="0"/>
+        </w:numPr>
+        <w:ind w:left="1080"/>
+        <w:rPr>
+          <w:rFonts w:asciiTheme="majorHAnsi" w:hAnsiTheme="majorHAnsi" w:cstheme="majorHAnsi"/>
+        </w:rPr>
+      </w:pPr>
+    </w:p>
+    <w:p>
+      <w:pPr>
+        <w:pStyle w:val="ListParagraph"/>
+        <w:numPr>
+          <w:ilvl w:val="0"/>
+          <w:numId w:val="0"/>
+        </w:numPr>
+        <w:spacing w:before="-1" w:after="-1"/>
+        <w:ind w:left="1080"/>
+        <w:rPr>
+          <w:rFonts w:asciiTheme="majorHAnsi" w:hAnsiTheme="majorHAnsi" w:cstheme="majorHAnsi"/>
+        </w:rPr>
+      </w:pPr>
+    </w:p>
+    <w:p>
+      <w:pPr>
+        <w:pStyle w:val="ListParagraph"/>
+        <w:numPr>
+          <w:ilvl w:val="0"/>
+          <w:numId w:val="0"/>
+        </w:numPr>
+        <w:spacing w:before="-1" w:after="-1"/>
+        <w:ind w:left="1080"/>
+        <w:rPr>
+          <w:rFonts w:asciiTheme="majorHAnsi" w:hAnsiTheme="majorHAnsi" w:cstheme="majorHAnsi"/>
+        </w:rPr>
+      </w:pPr>
+    </w:p>
     <w:sectPr>
-      <w:footerReference w:type="default" r:id="rId20"/>
+      <w:footerReference w:type="default" r:id="rId24"/>
       <w:pgSz w:w="12240" w:h="15840" w:code="1"/>
       <w:pgMar w:top="1440" w:right="1440" w:bottom="1440" w:left="1440" w:header="720" w:footer="720" w:gutter="0"/>
       <w:cols w:space="720"/>
@@ -2802,6 +3234,97 @@
     </w:lvl>
   </w:abstractNum>
   <w:abstractNum w:abstractNumId="13" w15:restartNumberingAfterBreak="0">
+    <w:nsid w:val="395B0E7B"/>
+    <w:multiLevelType w:val="hybridMultilevel"/>
+    <w:tmpl w:val="1ECAB570"/>
+    <w:lvl w:ilvl="0" w:tplc="0BCA8C52">
+      <w:start w:val="1"/>
+      <w:numFmt w:val="decimal"/>
+      <w:lvlText w:val="%1."/>
+      <w:lvlJc w:val="left"/>
+      <w:pPr>
+        <w:ind w:left="1080" w:hanging="360"/>
+      </w:pPr>
+      <w:rPr>
+        <w:rFonts w:hint="default"/>
+        <w:b w:val="0"/>
+        <w:bCs w:val="0"/>
+      </w:rPr>
+    </w:lvl>
+    <w:lvl w:ilvl="1" w:tplc="04090019" w:tentative="1">
+      <w:start w:val="1"/>
+      <w:numFmt w:val="lowerLetter"/>
+      <w:lvlText w:val="%2."/>
+      <w:lvlJc w:val="left"/>
+      <w:pPr>
+        <w:ind w:left="1800" w:hanging="360"/>
+      </w:pPr>
+    </w:lvl>
+    <w:lvl w:ilvl="2" w:tplc="0409001B" w:tentative="1">
+      <w:start w:val="1"/>
+      <w:numFmt w:val="lowerRoman"/>
+      <w:lvlText w:val="%3."/>
+      <w:lvlJc w:val="right"/>
+      <w:pPr>
+        <w:ind w:left="2520" w:hanging="180"/>
+      </w:pPr>
+    </w:lvl>
+    <w:lvl w:ilvl="3" w:tplc="0409000F" w:tentative="1">
+      <w:start w:val="1"/>
+      <w:numFmt w:val="decimal"/>
+      <w:lvlText w:val="%4."/>
+      <w:lvlJc w:val="left"/>
+      <w:pPr>
+        <w:ind w:left="3240" w:hanging="360"/>
+      </w:pPr>
+    </w:lvl>
+    <w:lvl w:ilvl="4" w:tplc="04090019" w:tentative="1">
+      <w:start w:val="1"/>
+      <w:numFmt w:val="lowerLetter"/>
+      <w:lvlText w:val="%5."/>
+      <w:lvlJc w:val="left"/>
+      <w:pPr>
+        <w:ind w:left="3960" w:hanging="360"/>
+      </w:pPr>
+    </w:lvl>
+    <w:lvl w:ilvl="5" w:tplc="0409001B" w:tentative="1">
+      <w:start w:val="1"/>
+      <w:numFmt w:val="lowerRoman"/>
+      <w:lvlText w:val="%6."/>
+      <w:lvlJc w:val="right"/>
+      <w:pPr>
+        <w:ind w:left="4680" w:hanging="180"/>
+      </w:pPr>
+    </w:lvl>
+    <w:lvl w:ilvl="6" w:tplc="0409000F" w:tentative="1">
+      <w:start w:val="1"/>
+      <w:numFmt w:val="decimal"/>
+      <w:lvlText w:val="%7."/>
+      <w:lvlJc w:val="left"/>
+      <w:pPr>
+        <w:ind w:left="5400" w:hanging="360"/>
+      </w:pPr>
+    </w:lvl>
+    <w:lvl w:ilvl="7" w:tplc="04090019" w:tentative="1">
+      <w:start w:val="1"/>
+      <w:numFmt w:val="lowerLetter"/>
+      <w:lvlText w:val="%8."/>
+      <w:lvlJc w:val="left"/>
+      <w:pPr>
+        <w:ind w:left="6120" w:hanging="360"/>
+      </w:pPr>
+    </w:lvl>
+    <w:lvl w:ilvl="8" w:tplc="0409001B" w:tentative="1">
+      <w:start w:val="1"/>
+      <w:numFmt w:val="lowerRoman"/>
+      <w:lvlText w:val="%9."/>
+      <w:lvlJc w:val="right"/>
+      <w:pPr>
+        <w:ind w:left="6840" w:hanging="180"/>
+      </w:pPr>
+    </w:lvl>
+  </w:abstractNum>
+  <w:abstractNum w:abstractNumId="14" w15:restartNumberingAfterBreak="0">
     <w:nsid w:val="3D390499"/>
     <w:multiLevelType w:val="hybridMultilevel"/>
     <w:tmpl w:val="D6EA6F06"/>
@@ -2890,7 +3413,7 @@
       </w:pPr>
     </w:lvl>
   </w:abstractNum>
-  <w:abstractNum w:abstractNumId="14" w15:restartNumberingAfterBreak="0">
+  <w:abstractNum w:abstractNumId="15" w15:restartNumberingAfterBreak="0">
     <w:nsid w:val="3D965BDC"/>
     <w:multiLevelType w:val="hybridMultilevel"/>
     <w:tmpl w:val="B3AECD50"/>
@@ -3003,7 +3526,7 @@
       </w:rPr>
     </w:lvl>
   </w:abstractNum>
-  <w:abstractNum w:abstractNumId="15" w15:restartNumberingAfterBreak="0">
+  <w:abstractNum w:abstractNumId="16" w15:restartNumberingAfterBreak="0">
     <w:nsid w:val="3F4901A6"/>
     <w:multiLevelType w:val="hybridMultilevel"/>
     <w:tmpl w:val="DA6E2EEC"/>
@@ -3116,7 +3639,7 @@
       </w:rPr>
     </w:lvl>
   </w:abstractNum>
-  <w:abstractNum w:abstractNumId="16" w15:restartNumberingAfterBreak="0">
+  <w:abstractNum w:abstractNumId="17" w15:restartNumberingAfterBreak="0">
     <w:nsid w:val="40925F7D"/>
     <w:multiLevelType w:val="multilevel"/>
     <w:tmpl w:val="209A3114"/>
@@ -3265,7 +3788,7 @@
       </w:rPr>
     </w:lvl>
   </w:abstractNum>
-  <w:abstractNum w:abstractNumId="17" w15:restartNumberingAfterBreak="0">
+  <w:abstractNum w:abstractNumId="18" w15:restartNumberingAfterBreak="0">
     <w:nsid w:val="42FD243A"/>
     <w:multiLevelType w:val="hybridMultilevel"/>
     <w:tmpl w:val="E334F146"/>
@@ -3351,7 +3874,7 @@
       </w:pPr>
     </w:lvl>
   </w:abstractNum>
-  <w:abstractNum w:abstractNumId="18" w15:restartNumberingAfterBreak="0">
+  <w:abstractNum w:abstractNumId="19" w15:restartNumberingAfterBreak="0">
     <w:nsid w:val="478152AB"/>
     <w:multiLevelType w:val="hybridMultilevel"/>
     <w:tmpl w:val="2D2C6E60"/>
@@ -3438,7 +3961,7 @@
       </w:pPr>
     </w:lvl>
   </w:abstractNum>
-  <w:abstractNum w:abstractNumId="19" w15:restartNumberingAfterBreak="0">
+  <w:abstractNum w:abstractNumId="20" w15:restartNumberingAfterBreak="0">
     <w:nsid w:val="481F0C57"/>
     <w:multiLevelType w:val="multilevel"/>
     <w:tmpl w:val="4000A3F6"/>
@@ -3587,7 +4110,7 @@
       </w:rPr>
     </w:lvl>
   </w:abstractNum>
-  <w:abstractNum w:abstractNumId="20" w15:restartNumberingAfterBreak="0">
+  <w:abstractNum w:abstractNumId="21" w15:restartNumberingAfterBreak="0">
     <w:nsid w:val="4A0D075A"/>
     <w:multiLevelType w:val="hybridMultilevel"/>
     <w:tmpl w:val="ACBAE802"/>
@@ -3676,7 +4199,7 @@
       </w:pPr>
     </w:lvl>
   </w:abstractNum>
-  <w:abstractNum w:abstractNumId="21" w15:restartNumberingAfterBreak="0">
+  <w:abstractNum w:abstractNumId="22" w15:restartNumberingAfterBreak="0">
     <w:nsid w:val="4B7D3466"/>
     <w:multiLevelType w:val="hybridMultilevel"/>
     <w:tmpl w:val="A366FE72"/>
@@ -3765,7 +4288,7 @@
       </w:pPr>
     </w:lvl>
   </w:abstractNum>
-  <w:abstractNum w:abstractNumId="22" w15:restartNumberingAfterBreak="0">
+  <w:abstractNum w:abstractNumId="23" w15:restartNumberingAfterBreak="0">
     <w:nsid w:val="51822F54"/>
     <w:multiLevelType w:val="multilevel"/>
     <w:tmpl w:val="B2C6CF4C"/>
@@ -3878,7 +4401,7 @@
       </w:pPr>
     </w:lvl>
   </w:abstractNum>
-  <w:abstractNum w:abstractNumId="23" w15:restartNumberingAfterBreak="0">
+  <w:abstractNum w:abstractNumId="24" w15:restartNumberingAfterBreak="0">
     <w:nsid w:val="54B316C8"/>
     <w:multiLevelType w:val="hybridMultilevel"/>
     <w:tmpl w:val="CAA229B4"/>
@@ -3967,7 +4490,7 @@
       </w:pPr>
     </w:lvl>
   </w:abstractNum>
-  <w:abstractNum w:abstractNumId="24" w15:restartNumberingAfterBreak="0">
+  <w:abstractNum w:abstractNumId="25" w15:restartNumberingAfterBreak="0">
     <w:nsid w:val="54D820EC"/>
     <w:multiLevelType w:val="multilevel"/>
     <w:tmpl w:val="8974A560"/>
@@ -4080,7 +4603,7 @@
       </w:pPr>
     </w:lvl>
   </w:abstractNum>
-  <w:abstractNum w:abstractNumId="25" w15:restartNumberingAfterBreak="0">
+  <w:abstractNum w:abstractNumId="26" w15:restartNumberingAfterBreak="0">
     <w:nsid w:val="54FF7474"/>
     <w:multiLevelType w:val="hybridMultilevel"/>
     <w:tmpl w:val="7C96122E"/>
@@ -4169,7 +4692,7 @@
       </w:pPr>
     </w:lvl>
   </w:abstractNum>
-  <w:abstractNum w:abstractNumId="26" w15:restartNumberingAfterBreak="0">
+  <w:abstractNum w:abstractNumId="27" w15:restartNumberingAfterBreak="0">
     <w:nsid w:val="592244BD"/>
     <w:multiLevelType w:val="multilevel"/>
     <w:tmpl w:val="AA20167C"/>
@@ -4282,7 +4805,7 @@
       </w:pPr>
     </w:lvl>
   </w:abstractNum>
-  <w:abstractNum w:abstractNumId="27" w15:restartNumberingAfterBreak="0">
+  <w:abstractNum w:abstractNumId="28" w15:restartNumberingAfterBreak="0">
     <w:nsid w:val="5929362E"/>
     <w:multiLevelType w:val="hybridMultilevel"/>
     <w:tmpl w:val="AE825C3A"/>
@@ -4371,7 +4894,7 @@
       </w:pPr>
     </w:lvl>
   </w:abstractNum>
-  <w:abstractNum w:abstractNumId="28" w15:restartNumberingAfterBreak="0">
+  <w:abstractNum w:abstractNumId="29" w15:restartNumberingAfterBreak="0">
     <w:nsid w:val="5C601868"/>
     <w:multiLevelType w:val="hybridMultilevel"/>
     <w:tmpl w:val="389AB3E6"/>
@@ -4458,7 +4981,7 @@
       </w:pPr>
     </w:lvl>
   </w:abstractNum>
-  <w:abstractNum w:abstractNumId="29" w15:restartNumberingAfterBreak="0">
+  <w:abstractNum w:abstractNumId="30" w15:restartNumberingAfterBreak="0">
     <w:nsid w:val="5FFA57D9"/>
     <w:multiLevelType w:val="hybridMultilevel"/>
     <w:tmpl w:val="4F98E5F6"/>
@@ -4547,7 +5070,7 @@
       </w:pPr>
     </w:lvl>
   </w:abstractNum>
-  <w:abstractNum w:abstractNumId="30" w15:restartNumberingAfterBreak="0">
+  <w:abstractNum w:abstractNumId="31" w15:restartNumberingAfterBreak="0">
     <w:nsid w:val="615F353A"/>
     <w:multiLevelType w:val="hybridMultilevel"/>
     <w:tmpl w:val="91DADC60"/>
@@ -4660,7 +5183,7 @@
       </w:rPr>
     </w:lvl>
   </w:abstractNum>
-  <w:abstractNum w:abstractNumId="31" w15:restartNumberingAfterBreak="0">
+  <w:abstractNum w:abstractNumId="32" w15:restartNumberingAfterBreak="0">
     <w:nsid w:val="61EA1FD1"/>
     <w:multiLevelType w:val="hybridMultilevel"/>
     <w:tmpl w:val="7BA4A672"/>
@@ -4774,7 +5297,7 @@
       </w:rPr>
     </w:lvl>
   </w:abstractNum>
-  <w:abstractNum w:abstractNumId="32" w15:restartNumberingAfterBreak="0">
+  <w:abstractNum w:abstractNumId="33" w15:restartNumberingAfterBreak="0">
     <w:nsid w:val="6EC01958"/>
     <w:multiLevelType w:val="hybridMultilevel"/>
     <w:tmpl w:val="EDAEB910"/>
@@ -4887,7 +5410,7 @@
       </w:rPr>
     </w:lvl>
   </w:abstractNum>
-  <w:abstractNum w:abstractNumId="33" w15:restartNumberingAfterBreak="0">
+  <w:abstractNum w:abstractNumId="34" w15:restartNumberingAfterBreak="0">
     <w:nsid w:val="708454FD"/>
     <w:multiLevelType w:val="hybridMultilevel"/>
     <w:tmpl w:val="2DB8511A"/>
@@ -4976,7 +5499,7 @@
       </w:pPr>
     </w:lvl>
   </w:abstractNum>
-  <w:abstractNum w:abstractNumId="34" w15:restartNumberingAfterBreak="0">
+  <w:abstractNum w:abstractNumId="35" w15:restartNumberingAfterBreak="0">
     <w:nsid w:val="73EC7DD8"/>
     <w:multiLevelType w:val="multilevel"/>
     <w:tmpl w:val="16AADEE6"/>
@@ -5125,7 +5648,7 @@
       </w:rPr>
     </w:lvl>
   </w:abstractNum>
-  <w:abstractNum w:abstractNumId="35" w15:restartNumberingAfterBreak="0">
+  <w:abstractNum w:abstractNumId="36" w15:restartNumberingAfterBreak="0">
     <w:nsid w:val="74D13A4C"/>
     <w:multiLevelType w:val="hybridMultilevel"/>
     <w:tmpl w:val="7CA67736"/>
@@ -5238,7 +5761,7 @@
       </w:rPr>
     </w:lvl>
   </w:abstractNum>
-  <w:abstractNum w:abstractNumId="36" w15:restartNumberingAfterBreak="0">
+  <w:abstractNum w:abstractNumId="37" w15:restartNumberingAfterBreak="0">
     <w:nsid w:val="7FB75E17"/>
     <w:multiLevelType w:val="hybridMultilevel"/>
     <w:tmpl w:val="6D7EF092"/>
@@ -5358,16 +5881,16 @@
     <w:abstractNumId w:val="11"/>
   </w:num>
   <w:num w:numId="3" w16cid:durableId="801537346">
-    <w:abstractNumId w:val="18"/>
+    <w:abstractNumId w:val="19"/>
   </w:num>
   <w:num w:numId="4" w16cid:durableId="1895896058">
-    <w:abstractNumId w:val="28"/>
+    <w:abstractNumId w:val="29"/>
   </w:num>
   <w:num w:numId="5" w16cid:durableId="294993446">
     <w:abstractNumId w:val="2"/>
   </w:num>
   <w:num w:numId="6" w16cid:durableId="2095083921">
-    <w:abstractNumId w:val="31"/>
+    <w:abstractNumId w:val="32"/>
   </w:num>
   <w:num w:numId="7" w16cid:durableId="2049910394">
     <w:abstractNumId w:val="4"/>
@@ -5391,22 +5914,22 @@
     <w:abstractNumId w:val="2"/>
   </w:num>
   <w:num w:numId="13" w16cid:durableId="708336168">
-    <w:abstractNumId w:val="17"/>
+    <w:abstractNumId w:val="18"/>
   </w:num>
   <w:num w:numId="14" w16cid:durableId="936474897">
     <w:abstractNumId w:val="6"/>
   </w:num>
   <w:num w:numId="15" w16cid:durableId="1701586038">
-    <w:abstractNumId w:val="19"/>
+    <w:abstractNumId w:val="20"/>
   </w:num>
   <w:num w:numId="16" w16cid:durableId="1262955830">
     <w:abstractNumId w:val="3"/>
   </w:num>
   <w:num w:numId="17" w16cid:durableId="640498369">
-    <w:abstractNumId w:val="34"/>
+    <w:abstractNumId w:val="35"/>
   </w:num>
   <w:num w:numId="18" w16cid:durableId="1623341474">
-    <w:abstractNumId w:val="22"/>
+    <w:abstractNumId w:val="23"/>
   </w:num>
   <w:num w:numId="19" w16cid:durableId="1434665391">
     <w:abstractNumId w:val="12"/>
@@ -5415,22 +5938,22 @@
     <w:abstractNumId w:val="5"/>
   </w:num>
   <w:num w:numId="21" w16cid:durableId="1362247272">
-    <w:abstractNumId w:val="26"/>
+    <w:abstractNumId w:val="27"/>
   </w:num>
   <w:num w:numId="22" w16cid:durableId="826020461">
-    <w:abstractNumId w:val="16"/>
+    <w:abstractNumId w:val="17"/>
   </w:num>
   <w:num w:numId="23" w16cid:durableId="1601568971">
-    <w:abstractNumId w:val="24"/>
+    <w:abstractNumId w:val="25"/>
   </w:num>
   <w:num w:numId="24" w16cid:durableId="1214386342">
-    <w:abstractNumId w:val="15"/>
+    <w:abstractNumId w:val="16"/>
   </w:num>
   <w:num w:numId="25" w16cid:durableId="1004668980">
     <w:abstractNumId w:val="7"/>
   </w:num>
   <w:num w:numId="26" w16cid:durableId="1010526971">
-    <w:abstractNumId w:val="23"/>
+    <w:abstractNumId w:val="24"/>
   </w:num>
   <w:num w:numId="27" w16cid:durableId="1252854586">
     <w:abstractNumId w:val="9"/>
@@ -5445,46 +5968,49 @@
     <w:abstractNumId w:val="1"/>
   </w:num>
   <w:num w:numId="31" w16cid:durableId="1752777227">
-    <w:abstractNumId w:val="32"/>
+    <w:abstractNumId w:val="33"/>
   </w:num>
   <w:num w:numId="32" w16cid:durableId="1501044865">
-    <w:abstractNumId w:val="14"/>
+    <w:abstractNumId w:val="15"/>
   </w:num>
   <w:num w:numId="33" w16cid:durableId="1253582683">
     <w:abstractNumId w:val="0"/>
   </w:num>
   <w:num w:numId="34" w16cid:durableId="1354988793">
-    <w:abstractNumId w:val="29"/>
+    <w:abstractNumId w:val="30"/>
   </w:num>
   <w:num w:numId="35" w16cid:durableId="1605262817">
-    <w:abstractNumId w:val="30"/>
+    <w:abstractNumId w:val="31"/>
   </w:num>
   <w:num w:numId="36" w16cid:durableId="1963226614">
-    <w:abstractNumId w:val="25"/>
+    <w:abstractNumId w:val="26"/>
   </w:num>
   <w:num w:numId="37" w16cid:durableId="1555237392">
-    <w:abstractNumId w:val="27"/>
+    <w:abstractNumId w:val="28"/>
   </w:num>
   <w:num w:numId="38" w16cid:durableId="1536118906">
-    <w:abstractNumId w:val="33"/>
+    <w:abstractNumId w:val="34"/>
   </w:num>
   <w:num w:numId="39" w16cid:durableId="1347749747">
-    <w:abstractNumId w:val="35"/>
+    <w:abstractNumId w:val="36"/>
   </w:num>
   <w:num w:numId="40" w16cid:durableId="2019573949">
-    <w:abstractNumId w:val="20"/>
+    <w:abstractNumId w:val="21"/>
   </w:num>
   <w:num w:numId="41" w16cid:durableId="628978112">
     <w:abstractNumId w:val="10"/>
   </w:num>
   <w:num w:numId="42" w16cid:durableId="110125851">
-    <w:abstractNumId w:val="21"/>
+    <w:abstractNumId w:val="22"/>
   </w:num>
   <w:num w:numId="43" w16cid:durableId="771709981">
-    <w:abstractNumId w:val="13"/>
+    <w:abstractNumId w:val="14"/>
   </w:num>
   <w:num w:numId="44" w16cid:durableId="1878155860">
-    <w:abstractNumId w:val="36"/>
+    <w:abstractNumId w:val="37"/>
+  </w:num>
+  <w:num w:numId="45" w16cid:durableId="657071372">
+    <w:abstractNumId w:val="13"/>
   </w:num>
 </w:numbering>
 </file>

</xml_diff>